<commit_message>
Update Presentation and HighConceptDesing
</commit_message>
<xml_diff>
--- a/documents/01-HighConceptDesignTemplate.docx
+++ b/documents/01-HighConceptDesignTemplate.docx
@@ -42,7 +42,6 @@
                 <w:szCs w:val="36"/>
               </w:rPr>
             </w:pPr>
-            <w:proofErr w:type="spellStart"/>
             <w:r>
               <w:rPr>
                 <w:rFonts w:ascii="ArialNarrow-Bold" w:hAnsi="ArialNarrow-Bold" w:cs="ArialNarrow-Bold"/>
@@ -52,43 +51,7 @@
                 <w:sz w:val="36"/>
                 <w:szCs w:val="36"/>
               </w:rPr>
-              <w:t>Blob</w:t>
-            </w:r>
-            <w:proofErr w:type="spellEnd"/>
-            <w:r>
-              <w:rPr>
-                <w:rFonts w:ascii="ArialNarrow-Bold" w:hAnsi="ArialNarrow-Bold" w:cs="ArialNarrow-Bold"/>
-                <w:b/>
-                <w:bCs/>
-                <w:kern w:val="0"/>
-                <w:sz w:val="36"/>
-                <w:szCs w:val="36"/>
-              </w:rPr>
-              <w:t xml:space="preserve"> </w:t>
-            </w:r>
-            <w:proofErr w:type="spellStart"/>
-            <w:r>
-              <w:rPr>
-                <w:rFonts w:ascii="ArialNarrow-Bold" w:hAnsi="ArialNarrow-Bold" w:cs="ArialNarrow-Bold"/>
-                <w:b/>
-                <w:bCs/>
-                <w:kern w:val="0"/>
-                <w:sz w:val="36"/>
-                <w:szCs w:val="36"/>
-              </w:rPr>
-              <w:t>Beam</w:t>
-            </w:r>
-            <w:proofErr w:type="spellEnd"/>
-            <w:r>
-              <w:rPr>
-                <w:rFonts w:ascii="ArialNarrow-Bold" w:hAnsi="ArialNarrow-Bold" w:cs="ArialNarrow-Bold"/>
-                <w:b/>
-                <w:bCs/>
-                <w:kern w:val="0"/>
-                <w:sz w:val="36"/>
-                <w:szCs w:val="36"/>
-              </w:rPr>
-              <w:t xml:space="preserve"> 2:</w:t>
+              <w:t>Blob Beam 2:</w:t>
             </w:r>
           </w:p>
           <w:p>
@@ -104,7 +67,6 @@
                 <w:szCs w:val="36"/>
               </w:rPr>
             </w:pPr>
-            <w:proofErr w:type="spellStart"/>
             <w:r>
               <w:rPr>
                 <w:rFonts w:ascii="ArialNarrow-Bold" w:hAnsi="ArialNarrow-Bold" w:cs="ArialNarrow-Bold"/>
@@ -114,57 +76,8 @@
                 <w:sz w:val="36"/>
                 <w:szCs w:val="36"/>
               </w:rPr>
-              <w:t>The</w:t>
+              <w:t>The drugz world</w:t>
             </w:r>
-            <w:proofErr w:type="spellEnd"/>
-            <w:r>
-              <w:rPr>
-                <w:rFonts w:ascii="ArialNarrow-Bold" w:hAnsi="ArialNarrow-Bold" w:cs="ArialNarrow-Bold"/>
-                <w:b/>
-                <w:bCs/>
-                <w:kern w:val="0"/>
-                <w:sz w:val="36"/>
-                <w:szCs w:val="36"/>
-              </w:rPr>
-              <w:t xml:space="preserve"> </w:t>
-            </w:r>
-            <w:proofErr w:type="spellStart"/>
-            <w:r>
-              <w:rPr>
-                <w:rFonts w:ascii="ArialNarrow-Bold" w:hAnsi="ArialNarrow-Bold" w:cs="ArialNarrow-Bold"/>
-                <w:b/>
-                <w:bCs/>
-                <w:kern w:val="0"/>
-                <w:sz w:val="36"/>
-                <w:szCs w:val="36"/>
-              </w:rPr>
-              <w:t>drugz</w:t>
-            </w:r>
-            <w:proofErr w:type="spellEnd"/>
-            <w:r>
-              <w:rPr>
-                <w:rFonts w:ascii="ArialNarrow-Bold" w:hAnsi="ArialNarrow-Bold" w:cs="ArialNarrow-Bold"/>
-                <w:b/>
-                <w:bCs/>
-                <w:kern w:val="0"/>
-                <w:sz w:val="36"/>
-                <w:szCs w:val="36"/>
-              </w:rPr>
-              <w:t xml:space="preserve"> </w:t>
-            </w:r>
-            <w:proofErr w:type="spellStart"/>
-            <w:r>
-              <w:rPr>
-                <w:rFonts w:ascii="ArialNarrow-Bold" w:hAnsi="ArialNarrow-Bold" w:cs="ArialNarrow-Bold"/>
-                <w:b/>
-                <w:bCs/>
-                <w:kern w:val="0"/>
-                <w:sz w:val="36"/>
-                <w:szCs w:val="36"/>
-              </w:rPr>
-              <w:t>world</w:t>
-            </w:r>
-            <w:proofErr w:type="spellEnd"/>
           </w:p>
           <w:p>
             <w:pPr>
@@ -185,19 +98,8 @@
                 <w:sz w:val="24"/>
                 <w:szCs w:val="24"/>
               </w:rPr>
-              <w:t xml:space="preserve">Stone </w:t>
+              <w:t>Stone Headge</w:t>
             </w:r>
-            <w:proofErr w:type="spellStart"/>
-            <w:r>
-              <w:rPr>
-                <w:rFonts w:ascii="ArialNarrow" w:hAnsi="ArialNarrow" w:cs="ArialNarrow"/>
-                <w:kern w:val="0"/>
-                <w:sz w:val="24"/>
-                <w:szCs w:val="24"/>
-              </w:rPr>
-              <w:t>Headge</w:t>
-            </w:r>
-            <w:proofErr w:type="spellEnd"/>
           </w:p>
           <w:p>
             <w:pPr>
@@ -214,13 +116,8 @@
               <w:jc w:val="center"/>
             </w:pPr>
             <w:r>
-              <w:t xml:space="preserve">Tomáš </w:t>
+              <w:t>Tomáš Guzma</w:t>
             </w:r>
-            <w:proofErr w:type="spellStart"/>
-            <w:r>
-              <w:t>Guzma</w:t>
-            </w:r>
-            <w:proofErr w:type="spellEnd"/>
           </w:p>
         </w:tc>
         <w:tc>
@@ -252,21 +149,12 @@
             <w:pPr>
               <w:ind w:left="170"/>
             </w:pPr>
-            <w:proofErr w:type="spellStart"/>
             <w:r>
               <w:rPr>
                 <w:b/>
                 <w:bCs/>
               </w:rPr>
-              <w:t>Gamer</w:t>
-            </w:r>
-            <w:proofErr w:type="spellEnd"/>
-            <w:r>
-              <w:rPr>
-                <w:b/>
-                <w:bCs/>
-              </w:rPr>
-              <w:t xml:space="preserve"> Type:</w:t>
+              <w:t>Gamer Type:</w:t>
             </w:r>
             <w:r>
               <w:t xml:space="preserve">          </w:t>
@@ -281,23 +169,7 @@
                 <w:b/>
                 <w:bCs/>
               </w:rPr>
-              <w:t xml:space="preserve">Target </w:t>
-            </w:r>
-            <w:proofErr w:type="spellStart"/>
-            <w:r>
-              <w:rPr>
-                <w:b/>
-                <w:bCs/>
-              </w:rPr>
-              <w:t>Platforms</w:t>
-            </w:r>
-            <w:proofErr w:type="spellEnd"/>
-            <w:r>
-              <w:rPr>
-                <w:b/>
-                <w:bCs/>
-              </w:rPr>
-              <w:t>:</w:t>
+              <w:t>Target Platforms:</w:t>
             </w:r>
             <w:r>
               <w:t xml:space="preserve"> </w:t>
@@ -307,21 +179,12 @@
             <w:pPr>
               <w:ind w:left="170"/>
             </w:pPr>
-            <w:proofErr w:type="spellStart"/>
             <w:r>
               <w:rPr>
                 <w:b/>
                 <w:bCs/>
               </w:rPr>
-              <w:t>Genre</w:t>
-            </w:r>
-            <w:proofErr w:type="spellEnd"/>
-            <w:r>
-              <w:rPr>
-                <w:b/>
-                <w:bCs/>
-              </w:rPr>
-              <w:t>:</w:t>
+              <w:t>Genre:</w:t>
             </w:r>
             <w:r>
               <w:t xml:space="preserve"> </w:t>
@@ -331,53 +194,12 @@
             <w:pPr>
               <w:ind w:left="170"/>
             </w:pPr>
-            <w:proofErr w:type="spellStart"/>
             <w:r>
               <w:rPr>
                 <w:b/>
                 <w:bCs/>
               </w:rPr>
-              <w:t>Number</w:t>
-            </w:r>
-            <w:proofErr w:type="spellEnd"/>
-            <w:r>
-              <w:rPr>
-                <w:b/>
-                <w:bCs/>
-              </w:rPr>
-              <w:t xml:space="preserve"> </w:t>
-            </w:r>
-            <w:proofErr w:type="spellStart"/>
-            <w:r>
-              <w:rPr>
-                <w:b/>
-                <w:bCs/>
-              </w:rPr>
-              <w:t>of</w:t>
-            </w:r>
-            <w:proofErr w:type="spellEnd"/>
-            <w:r>
-              <w:rPr>
-                <w:b/>
-                <w:bCs/>
-              </w:rPr>
-              <w:t xml:space="preserve"> </w:t>
-            </w:r>
-            <w:proofErr w:type="spellStart"/>
-            <w:r>
-              <w:rPr>
-                <w:b/>
-                <w:bCs/>
-              </w:rPr>
-              <w:t>Players</w:t>
-            </w:r>
-            <w:proofErr w:type="spellEnd"/>
-            <w:r>
-              <w:rPr>
-                <w:b/>
-                <w:bCs/>
-              </w:rPr>
-              <w:t>:</w:t>
+              <w:t>Number of Players:</w:t>
             </w:r>
             <w:r>
               <w:t xml:space="preserve"> </w:t>
@@ -387,37 +209,12 @@
             <w:pPr>
               <w:ind w:left="170"/>
             </w:pPr>
-            <w:proofErr w:type="spellStart"/>
             <w:r>
               <w:rPr>
                 <w:b/>
                 <w:bCs/>
               </w:rPr>
-              <w:t>Release</w:t>
-            </w:r>
-            <w:proofErr w:type="spellEnd"/>
-            <w:r>
-              <w:rPr>
-                <w:b/>
-                <w:bCs/>
-              </w:rPr>
-              <w:t xml:space="preserve"> </w:t>
-            </w:r>
-            <w:proofErr w:type="spellStart"/>
-            <w:r>
-              <w:rPr>
-                <w:b/>
-                <w:bCs/>
-              </w:rPr>
-              <w:t>Date</w:t>
-            </w:r>
-            <w:proofErr w:type="spellEnd"/>
-            <w:r>
-              <w:rPr>
-                <w:b/>
-                <w:bCs/>
-              </w:rPr>
-              <w:t>:</w:t>
+              <w:t>Release Date:</w:t>
             </w:r>
             <w:r>
               <w:t xml:space="preserve"> </w:t>
@@ -453,13 +250,8 @@
               <w:ind w:right="170"/>
             </w:pPr>
             <w:r>
-              <w:t xml:space="preserve">Běžný, </w:t>
+              <w:t>Běžný, speedruneři</w:t>
             </w:r>
-            <w:proofErr w:type="spellStart"/>
-            <w:r>
-              <w:t>speedruneři</w:t>
-            </w:r>
-            <w:proofErr w:type="spellEnd"/>
           </w:p>
           <w:p>
             <w:pPr>
@@ -473,19 +265,9 @@
             <w:pPr>
               <w:ind w:right="170"/>
             </w:pPr>
-            <w:proofErr w:type="spellStart"/>
             <w:r>
-              <w:t>Platform</w:t>
+              <w:t>Platform/Adventure</w:t>
             </w:r>
-            <w:proofErr w:type="spellEnd"/>
-            <w:r>
-              <w:t>/</w:t>
-            </w:r>
-            <w:proofErr w:type="spellStart"/>
-            <w:r>
-              <w:t>Adventure</w:t>
-            </w:r>
-            <w:proofErr w:type="spellEnd"/>
           </w:p>
           <w:p>
             <w:pPr>
@@ -501,6 +283,9 @@
             </w:pPr>
             <w:r>
               <w:t>24</w:t>
+            </w:r>
+            <w:r>
+              <w:t>.1.2024</w:t>
             </w:r>
           </w:p>
           <w:p>
@@ -580,7 +365,6 @@
                       <wps:txbx>
                         <w:txbxContent>
                           <w:p>
-                            <w:proofErr w:type="spellStart"/>
                             <w:r>
                               <w:rPr>
                                 <w:rFonts w:ascii="Times New Roman" w:hAnsi="Times New Roman" w:cs="Times New Roman"/>
@@ -589,53 +373,8 @@
                                 <w:sz w:val="28"/>
                                 <w:szCs w:val="28"/>
                               </w:rPr>
-                              <w:t>High</w:t>
+                              <w:t>High Concept Statement</w:t>
                             </w:r>
-                            <w:proofErr w:type="spellEnd"/>
-                            <w:r>
-                              <w:rPr>
-                                <w:rFonts w:ascii="Times New Roman" w:hAnsi="Times New Roman" w:cs="Times New Roman"/>
-                                <w:b/>
-                                <w:bCs/>
-                                <w:sz w:val="28"/>
-                                <w:szCs w:val="28"/>
-                              </w:rPr>
-                              <w:t xml:space="preserve"> </w:t>
-                            </w:r>
-                            <w:proofErr w:type="spellStart"/>
-                            <w:r>
-                              <w:rPr>
-                                <w:rFonts w:ascii="Times New Roman" w:hAnsi="Times New Roman" w:cs="Times New Roman"/>
-                                <w:b/>
-                                <w:bCs/>
-                                <w:sz w:val="28"/>
-                                <w:szCs w:val="28"/>
-                              </w:rPr>
-                              <w:t>Concept</w:t>
-                            </w:r>
-                            <w:proofErr w:type="spellEnd"/>
-                            <w:r>
-                              <w:rPr>
-                                <w:rFonts w:ascii="Times New Roman" w:hAnsi="Times New Roman" w:cs="Times New Roman"/>
-                                <w:b/>
-                                <w:bCs/>
-                                <w:sz w:val="28"/>
-                                <w:szCs w:val="28"/>
-                              </w:rPr>
-                              <w:t xml:space="preserve"> </w:t>
-                            </w:r>
-                            <w:proofErr w:type="spellStart"/>
-                            <w:r>
-                              <w:rPr>
-                                <w:rFonts w:ascii="Times New Roman" w:hAnsi="Times New Roman" w:cs="Times New Roman"/>
-                                <w:b/>
-                                <w:bCs/>
-                                <w:sz w:val="28"/>
-                                <w:szCs w:val="28"/>
-                              </w:rPr>
-                              <w:t>Statement</w:t>
-                            </w:r>
-                            <w:proofErr w:type="spellEnd"/>
                           </w:p>
                         </w:txbxContent>
                       </wps:txbx>
@@ -658,7 +397,6 @@
                 <v:textbox>
                   <w:txbxContent>
                     <w:p>
-                      <w:proofErr w:type="spellStart"/>
                       <w:r>
                         <w:rPr>
                           <w:rFonts w:ascii="Times New Roman" w:hAnsi="Times New Roman" w:cs="Times New Roman"/>
@@ -667,53 +405,8 @@
                           <w:sz w:val="28"/>
                           <w:szCs w:val="28"/>
                         </w:rPr>
-                        <w:t>High</w:t>
+                        <w:t>High Concept Statement</w:t>
                       </w:r>
-                      <w:proofErr w:type="spellEnd"/>
-                      <w:r>
-                        <w:rPr>
-                          <w:rFonts w:ascii="Times New Roman" w:hAnsi="Times New Roman" w:cs="Times New Roman"/>
-                          <w:b/>
-                          <w:bCs/>
-                          <w:sz w:val="28"/>
-                          <w:szCs w:val="28"/>
-                        </w:rPr>
-                        <w:t xml:space="preserve"> </w:t>
-                      </w:r>
-                      <w:proofErr w:type="spellStart"/>
-                      <w:r>
-                        <w:rPr>
-                          <w:rFonts w:ascii="Times New Roman" w:hAnsi="Times New Roman" w:cs="Times New Roman"/>
-                          <w:b/>
-                          <w:bCs/>
-                          <w:sz w:val="28"/>
-                          <w:szCs w:val="28"/>
-                        </w:rPr>
-                        <w:t>Concept</w:t>
-                      </w:r>
-                      <w:proofErr w:type="spellEnd"/>
-                      <w:r>
-                        <w:rPr>
-                          <w:rFonts w:ascii="Times New Roman" w:hAnsi="Times New Roman" w:cs="Times New Roman"/>
-                          <w:b/>
-                          <w:bCs/>
-                          <w:sz w:val="28"/>
-                          <w:szCs w:val="28"/>
-                        </w:rPr>
-                        <w:t xml:space="preserve"> </w:t>
-                      </w:r>
-                      <w:proofErr w:type="spellStart"/>
-                      <w:r>
-                        <w:rPr>
-                          <w:rFonts w:ascii="Times New Roman" w:hAnsi="Times New Roman" w:cs="Times New Roman"/>
-                          <w:b/>
-                          <w:bCs/>
-                          <w:sz w:val="28"/>
-                          <w:szCs w:val="28"/>
-                        </w:rPr>
-                        <w:t>Statement</w:t>
-                      </w:r>
-                      <w:proofErr w:type="spellEnd"/>
                     </w:p>
                   </w:txbxContent>
                 </v:textbox>
@@ -731,89 +424,11 @@
           <w:rFonts w:ascii="Times New Roman" w:hAnsi="Times New Roman" w:cs="Times New Roman"/>
         </w:rPr>
       </w:pPr>
-      <w:proofErr w:type="spellStart"/>
-      <w:r>
-        <w:rPr>
-          <w:rFonts w:ascii="Times New Roman" w:hAnsi="Times New Roman" w:cs="Times New Roman"/>
-        </w:rPr>
-        <w:t>Blob</w:t>
-      </w:r>
-      <w:proofErr w:type="spellEnd"/>
-      <w:r>
-        <w:rPr>
-          <w:rFonts w:ascii="Times New Roman" w:hAnsi="Times New Roman" w:cs="Times New Roman"/>
-        </w:rPr>
-        <w:t xml:space="preserve"> </w:t>
-      </w:r>
-      <w:proofErr w:type="spellStart"/>
-      <w:r>
-        <w:rPr>
-          <w:rFonts w:ascii="Times New Roman" w:hAnsi="Times New Roman" w:cs="Times New Roman"/>
-        </w:rPr>
-        <w:t>beam</w:t>
-      </w:r>
-      <w:proofErr w:type="spellEnd"/>
-      <w:r>
-        <w:rPr>
-          <w:rFonts w:ascii="Times New Roman" w:hAnsi="Times New Roman" w:cs="Times New Roman"/>
-        </w:rPr>
-        <w:t xml:space="preserve"> je </w:t>
-      </w:r>
-      <w:proofErr w:type="spellStart"/>
-      <w:r>
-        <w:rPr>
-          <w:rFonts w:ascii="Times New Roman" w:hAnsi="Times New Roman" w:cs="Times New Roman"/>
-        </w:rPr>
-        <w:t>prequel</w:t>
-      </w:r>
-      <w:proofErr w:type="spellEnd"/>
-      <w:r>
-        <w:rPr>
-          <w:rFonts w:ascii="Times New Roman" w:hAnsi="Times New Roman" w:cs="Times New Roman"/>
-        </w:rPr>
-        <w:t xml:space="preserve"> úspěšné </w:t>
-      </w:r>
-      <w:proofErr w:type="spellStart"/>
-      <w:r>
-        <w:rPr>
-          <w:rFonts w:ascii="Times New Roman" w:hAnsi="Times New Roman" w:cs="Times New Roman"/>
-        </w:rPr>
-        <w:t>platformové</w:t>
-      </w:r>
-      <w:proofErr w:type="spellEnd"/>
-      <w:r>
-        <w:rPr>
-          <w:rFonts w:ascii="Times New Roman" w:hAnsi="Times New Roman" w:cs="Times New Roman"/>
-        </w:rPr>
-        <w:t xml:space="preserve"> hry </w:t>
-      </w:r>
-      <w:proofErr w:type="spellStart"/>
-      <w:r>
-        <w:rPr>
-          <w:rFonts w:ascii="Times New Roman" w:hAnsi="Times New Roman" w:cs="Times New Roman"/>
-        </w:rPr>
-        <w:t>Blob</w:t>
-      </w:r>
-      <w:proofErr w:type="spellEnd"/>
-      <w:r>
-        <w:rPr>
-          <w:rFonts w:ascii="Times New Roman" w:hAnsi="Times New Roman" w:cs="Times New Roman"/>
-        </w:rPr>
-        <w:t xml:space="preserve"> </w:t>
-      </w:r>
-      <w:proofErr w:type="spellStart"/>
-      <w:r>
-        <w:rPr>
-          <w:rFonts w:ascii="Times New Roman" w:hAnsi="Times New Roman" w:cs="Times New Roman"/>
-        </w:rPr>
-        <w:t>Beam</w:t>
-      </w:r>
-      <w:proofErr w:type="spellEnd"/>
-      <w:r>
-        <w:rPr>
-          <w:rFonts w:ascii="Times New Roman" w:hAnsi="Times New Roman" w:cs="Times New Roman"/>
-        </w:rPr>
-        <w:t>, která bojovala za osvětu proti drogám, s cílem ukázat mladším žákům, že drogy vás nikam v životě neposunou. Druhý díl se na rozdíl od prvního vrací do fáze, před prvním kdy je hlavní postava pod vlivem a vše se mu zdá barevné, čím déle ale hráč postupuje hrou tím je tmavší a méně barevná, protože se dostává ze své závislosti na drogách.</w:t>
+      <w:r>
+        <w:rPr>
+          <w:rFonts w:ascii="Times New Roman" w:hAnsi="Times New Roman" w:cs="Times New Roman"/>
+        </w:rPr>
+        <w:t>Blob beam je prequel úspěšné platformové hry Blob Beam, která bojovala za osvětu proti drogám, s cílem ukázat mladším žákům, že drogy vás nikam v životě neposunou. Druhý díl se na rozdíl od prvního vrací do fáze, před prvním kdy je hlavní postava pod vlivem a vše se mu zdá barevné, čím déle ale hráč postupuje hrou tím je tmavší a méně barevná, protože se dostává ze své závislosti na drogách.</w:t>
       </w:r>
     </w:p>
     <w:p>
@@ -847,21 +462,7 @@
         <w:rPr>
           <w:rFonts w:ascii="Times New Roman" w:hAnsi="Times New Roman" w:cs="Times New Roman"/>
         </w:rPr>
-        <w:t xml:space="preserve">Hra na rozdíl od konkurence kašle na obvyklé využívaní </w:t>
-      </w:r>
-      <w:proofErr w:type="spellStart"/>
-      <w:r>
-        <w:rPr>
-          <w:rFonts w:ascii="Times New Roman" w:hAnsi="Times New Roman" w:cs="Times New Roman"/>
-        </w:rPr>
-        <w:t>assetů</w:t>
-      </w:r>
-      <w:proofErr w:type="spellEnd"/>
-      <w:r>
-        <w:rPr>
-          <w:rFonts w:ascii="Times New Roman" w:hAnsi="Times New Roman" w:cs="Times New Roman"/>
-        </w:rPr>
-        <w:t xml:space="preserve"> z Unity obchodu a je designovaná použitím vlastních modelů a animací. Celá hra má v hráči hlavně budit pocity zábavy a zvedat hladinu serotoninu, když se hráči povede překonat své skóre</w:t>
+        <w:t>Hra na rozdíl od konkurence kašle na obvyklé využívaní assetů z Unity obchodu a je designovaná použitím vlastních modelů a animací. Celá hra má v hráči hlavně budit pocity zábavy a zvedat hladinu serotoninu, když se hráči povede překonat své skóre</w:t>
       </w:r>
       <w:r>
         <w:rPr>
@@ -961,7 +562,6 @@
                       <wps:txbx>
                         <w:txbxContent>
                           <w:p>
-                            <w:proofErr w:type="spellStart"/>
                             <w:r>
                               <w:rPr>
                                 <w:rFonts w:ascii="Times New Roman" w:hAnsi="Times New Roman" w:cs="Times New Roman"/>
@@ -970,18 +570,7 @@
                                 <w:sz w:val="28"/>
                                 <w:szCs w:val="28"/>
                               </w:rPr>
-                              <w:t>Feature</w:t>
-                            </w:r>
-                            <w:proofErr w:type="spellEnd"/>
-                            <w:r>
-                              <w:rPr>
-                                <w:rFonts w:ascii="Times New Roman" w:hAnsi="Times New Roman" w:cs="Times New Roman"/>
-                                <w:b/>
-                                <w:bCs/>
-                                <w:sz w:val="28"/>
-                                <w:szCs w:val="28"/>
-                              </w:rPr>
-                              <w:t xml:space="preserve"> Set</w:t>
+                              <w:t>Feature Set</w:t>
                             </w:r>
                           </w:p>
                         </w:txbxContent>
@@ -1001,7 +590,6 @@
                 <v:textbox>
                   <w:txbxContent>
                     <w:p>
-                      <w:proofErr w:type="spellStart"/>
                       <w:r>
                         <w:rPr>
                           <w:rFonts w:ascii="Times New Roman" w:hAnsi="Times New Roman" w:cs="Times New Roman"/>
@@ -1010,18 +598,7 @@
                           <w:sz w:val="28"/>
                           <w:szCs w:val="28"/>
                         </w:rPr>
-                        <w:t>Feature</w:t>
-                      </w:r>
-                      <w:proofErr w:type="spellEnd"/>
-                      <w:r>
-                        <w:rPr>
-                          <w:rFonts w:ascii="Times New Roman" w:hAnsi="Times New Roman" w:cs="Times New Roman"/>
-                          <w:b/>
-                          <w:bCs/>
-                          <w:sz w:val="28"/>
-                          <w:szCs w:val="28"/>
-                        </w:rPr>
-                        <w:t xml:space="preserve"> Set</w:t>
+                        <w:t>Feature Set</w:t>
                       </w:r>
                     </w:p>
                   </w:txbxContent>
@@ -1125,21 +702,7 @@
         <w:rPr>
           <w:rFonts w:ascii="Times New Roman" w:hAnsi="Times New Roman" w:cs="Times New Roman"/>
         </w:rPr>
-        <w:t xml:space="preserve">Unikátní </w:t>
-      </w:r>
-      <w:proofErr w:type="spellStart"/>
-      <w:r>
-        <w:rPr>
-          <w:rFonts w:ascii="Times New Roman" w:hAnsi="Times New Roman" w:cs="Times New Roman"/>
-        </w:rPr>
-        <w:t>assety</w:t>
-      </w:r>
-      <w:proofErr w:type="spellEnd"/>
-      <w:r>
-        <w:rPr>
-          <w:rFonts w:ascii="Times New Roman" w:hAnsi="Times New Roman" w:cs="Times New Roman"/>
-        </w:rPr>
-        <w:t xml:space="preserve"> a animace</w:t>
+        <w:t>Unikátní assety a animace</w:t>
       </w:r>
     </w:p>
     <w:p>
@@ -1240,20 +803,8 @@
                                 <w:sz w:val="28"/>
                                 <w:szCs w:val="28"/>
                               </w:rPr>
-                              <w:t xml:space="preserve">Team </w:t>
+                              <w:t>Team Roles</w:t>
                             </w:r>
-                            <w:proofErr w:type="spellStart"/>
-                            <w:r>
-                              <w:rPr>
-                                <w:rFonts w:ascii="Times New Roman" w:hAnsi="Times New Roman" w:cs="Times New Roman"/>
-                                <w:b/>
-                                <w:bCs/>
-                                <w:sz w:val="28"/>
-                                <w:szCs w:val="28"/>
-                              </w:rPr>
-                              <w:t>Roles</w:t>
-                            </w:r>
-                            <w:proofErr w:type="spellEnd"/>
                           </w:p>
                           <w:p/>
                         </w:txbxContent>
@@ -1291,20 +842,8 @@
                           <w:sz w:val="28"/>
                           <w:szCs w:val="28"/>
                         </w:rPr>
-                        <w:t xml:space="preserve">Team </w:t>
+                        <w:t>Team Roles</w:t>
                       </w:r>
-                      <w:proofErr w:type="spellStart"/>
-                      <w:r>
-                        <w:rPr>
-                          <w:rFonts w:ascii="Times New Roman" w:hAnsi="Times New Roman" w:cs="Times New Roman"/>
-                          <w:b/>
-                          <w:bCs/>
-                          <w:sz w:val="28"/>
-                          <w:szCs w:val="28"/>
-                        </w:rPr>
-                        <w:t>Roles</w:t>
-                      </w:r>
-                      <w:proofErr w:type="spellEnd"/>
                     </w:p>
                     <w:p/>
                   </w:txbxContent>
@@ -1329,18 +868,8 @@
           <w:b/>
           <w:bCs/>
         </w:rPr>
-        <w:t xml:space="preserve">Tomáš </w:t>
-      </w:r>
-      <w:proofErr w:type="spellStart"/>
-      <w:r>
-        <w:rPr>
-          <w:rFonts w:ascii="Times New Roman" w:hAnsi="Times New Roman" w:cs="Times New Roman"/>
-          <w:b/>
-          <w:bCs/>
-        </w:rPr>
-        <w:t>Guzma</w:t>
-      </w:r>
-      <w:proofErr w:type="spellEnd"/>
+        <w:t>Tomáš Guzma</w:t>
+      </w:r>
       <w:r>
         <w:rPr>
           <w:rFonts w:ascii="Times New Roman" w:hAnsi="Times New Roman" w:cs="Times New Roman"/>
@@ -1431,7 +960,6 @@
                       <wps:txbx>
                         <w:txbxContent>
                           <w:p>
-                            <w:proofErr w:type="spellStart"/>
                             <w:r>
                               <w:rPr>
                                 <w:rFonts w:ascii="Times New Roman" w:hAnsi="Times New Roman" w:cs="Times New Roman"/>
@@ -1440,31 +968,8 @@
                                 <w:sz w:val="28"/>
                                 <w:szCs w:val="28"/>
                               </w:rPr>
-                              <w:t>The</w:t>
+                              <w:t>The Competition</w:t>
                             </w:r>
-                            <w:proofErr w:type="spellEnd"/>
-                            <w:r>
-                              <w:rPr>
-                                <w:rFonts w:ascii="Times New Roman" w:hAnsi="Times New Roman" w:cs="Times New Roman"/>
-                                <w:b/>
-                                <w:bCs/>
-                                <w:sz w:val="28"/>
-                                <w:szCs w:val="28"/>
-                              </w:rPr>
-                              <w:t xml:space="preserve"> </w:t>
-                            </w:r>
-                            <w:proofErr w:type="spellStart"/>
-                            <w:r>
-                              <w:rPr>
-                                <w:rFonts w:ascii="Times New Roman" w:hAnsi="Times New Roman" w:cs="Times New Roman"/>
-                                <w:b/>
-                                <w:bCs/>
-                                <w:sz w:val="28"/>
-                                <w:szCs w:val="28"/>
-                              </w:rPr>
-                              <w:t>Competition</w:t>
-                            </w:r>
-                            <w:proofErr w:type="spellEnd"/>
                           </w:p>
                         </w:txbxContent>
                       </wps:txbx>
@@ -1483,7 +988,6 @@
                 <v:textbox>
                   <w:txbxContent>
                     <w:p>
-                      <w:proofErr w:type="spellStart"/>
                       <w:r>
                         <w:rPr>
                           <w:rFonts w:ascii="Times New Roman" w:hAnsi="Times New Roman" w:cs="Times New Roman"/>
@@ -1492,31 +996,8 @@
                           <w:sz w:val="28"/>
                           <w:szCs w:val="28"/>
                         </w:rPr>
-                        <w:t>The</w:t>
+                        <w:t>The Competition</w:t>
                       </w:r>
-                      <w:proofErr w:type="spellEnd"/>
-                      <w:r>
-                        <w:rPr>
-                          <w:rFonts w:ascii="Times New Roman" w:hAnsi="Times New Roman" w:cs="Times New Roman"/>
-                          <w:b/>
-                          <w:bCs/>
-                          <w:sz w:val="28"/>
-                          <w:szCs w:val="28"/>
-                        </w:rPr>
-                        <w:t xml:space="preserve"> </w:t>
-                      </w:r>
-                      <w:proofErr w:type="spellStart"/>
-                      <w:r>
-                        <w:rPr>
-                          <w:rFonts w:ascii="Times New Roman" w:hAnsi="Times New Roman" w:cs="Times New Roman"/>
-                          <w:b/>
-                          <w:bCs/>
-                          <w:sz w:val="28"/>
-                          <w:szCs w:val="28"/>
-                        </w:rPr>
-                        <w:t>Competition</w:t>
-                      </w:r>
-                      <w:proofErr w:type="spellEnd"/>
                     </w:p>
                   </w:txbxContent>
                 </v:textbox>
@@ -1538,63 +1019,7 @@
         <w:rPr>
           <w:rFonts w:ascii="Times New Roman" w:hAnsi="Times New Roman" w:cs="Times New Roman"/>
         </w:rPr>
-        <w:t xml:space="preserve">Mario 3D, Mario 1,2 atd. Celá Mario </w:t>
-      </w:r>
-      <w:proofErr w:type="spellStart"/>
-      <w:r>
-        <w:rPr>
-          <w:rFonts w:ascii="Times New Roman" w:hAnsi="Times New Roman" w:cs="Times New Roman"/>
-        </w:rPr>
-        <w:t>frandžíza</w:t>
-      </w:r>
-      <w:proofErr w:type="spellEnd"/>
-      <w:r>
-        <w:rPr>
-          <w:rFonts w:ascii="Times New Roman" w:hAnsi="Times New Roman" w:cs="Times New Roman"/>
-        </w:rPr>
-        <w:t xml:space="preserve"> je jedena z nejznámějších </w:t>
-      </w:r>
-      <w:proofErr w:type="spellStart"/>
-      <w:r>
-        <w:rPr>
-          <w:rFonts w:ascii="Times New Roman" w:hAnsi="Times New Roman" w:cs="Times New Roman"/>
-        </w:rPr>
-        <w:t>platformových</w:t>
-      </w:r>
-      <w:proofErr w:type="spellEnd"/>
-      <w:r>
-        <w:rPr>
-          <w:rFonts w:ascii="Times New Roman" w:hAnsi="Times New Roman" w:cs="Times New Roman"/>
-        </w:rPr>
-        <w:t xml:space="preserve"> her po celém světě. Existuje několik jejich kopií. </w:t>
-      </w:r>
-      <w:proofErr w:type="spellStart"/>
-      <w:r>
-        <w:rPr>
-          <w:rFonts w:ascii="Times New Roman" w:hAnsi="Times New Roman" w:cs="Times New Roman"/>
-        </w:rPr>
-        <w:t>Blob</w:t>
-      </w:r>
-      <w:proofErr w:type="spellEnd"/>
-      <w:r>
-        <w:rPr>
-          <w:rFonts w:ascii="Times New Roman" w:hAnsi="Times New Roman" w:cs="Times New Roman"/>
-        </w:rPr>
-        <w:t xml:space="preserve"> </w:t>
-      </w:r>
-      <w:proofErr w:type="spellStart"/>
-      <w:r>
-        <w:rPr>
-          <w:rFonts w:ascii="Times New Roman" w:hAnsi="Times New Roman" w:cs="Times New Roman"/>
-        </w:rPr>
-        <w:t>beam</w:t>
-      </w:r>
-      <w:proofErr w:type="spellEnd"/>
-      <w:r>
-        <w:rPr>
-          <w:rFonts w:ascii="Times New Roman" w:hAnsi="Times New Roman" w:cs="Times New Roman"/>
-        </w:rPr>
-        <w:t xml:space="preserve"> se od těchto her liší hlavně základním tématem. Zatímco Mario sbírá houbičky, aby dosáhl svých </w:t>
+        <w:t xml:space="preserve">Mario 3D, Mario 1,2 atd. Celá Mario frandžíza je jedena z nejznámějších platformových her po celém světě. Existuje několik jejich kopií. Blob beam se od těchto her liší hlavně základním tématem. Zatímco Mario sbírá houbičky, aby dosáhl svých </w:t>
       </w:r>
       <w:r>
         <w:rPr>
@@ -1606,49 +1031,7 @@
         <w:rPr>
           <w:rFonts w:ascii="Times New Roman" w:hAnsi="Times New Roman" w:cs="Times New Roman"/>
         </w:rPr>
-        <w:t xml:space="preserve"> a byl lepší v zabíjení nepřátel, </w:t>
-      </w:r>
-      <w:proofErr w:type="spellStart"/>
-      <w:r>
-        <w:rPr>
-          <w:rFonts w:ascii="Times New Roman" w:hAnsi="Times New Roman" w:cs="Times New Roman"/>
-        </w:rPr>
-        <w:t>Blob</w:t>
-      </w:r>
-      <w:proofErr w:type="spellEnd"/>
-      <w:r>
-        <w:rPr>
-          <w:rFonts w:ascii="Times New Roman" w:hAnsi="Times New Roman" w:cs="Times New Roman"/>
-        </w:rPr>
-        <w:t xml:space="preserve"> </w:t>
-      </w:r>
-      <w:proofErr w:type="spellStart"/>
-      <w:r>
-        <w:rPr>
-          <w:rFonts w:ascii="Times New Roman" w:hAnsi="Times New Roman" w:cs="Times New Roman"/>
-        </w:rPr>
-        <w:t>Beam</w:t>
-      </w:r>
-      <w:proofErr w:type="spellEnd"/>
-      <w:r>
-        <w:rPr>
-          <w:rFonts w:ascii="Times New Roman" w:hAnsi="Times New Roman" w:cs="Times New Roman"/>
-        </w:rPr>
-        <w:t xml:space="preserve"> nepotřebuje žádné </w:t>
-      </w:r>
-      <w:proofErr w:type="spellStart"/>
-      <w:r>
-        <w:rPr>
-          <w:rFonts w:ascii="Times New Roman" w:hAnsi="Times New Roman" w:cs="Times New Roman"/>
-        </w:rPr>
-        <w:t>power</w:t>
-      </w:r>
-      <w:proofErr w:type="spellEnd"/>
-      <w:r>
-        <w:rPr>
-          <w:rFonts w:ascii="Times New Roman" w:hAnsi="Times New Roman" w:cs="Times New Roman"/>
-        </w:rPr>
-        <w:t>-up dovednosti, aby byl schopný zabít nepřátelé ve hře.</w:t>
+        <w:t xml:space="preserve"> a byl lepší v zabíjení nepřátel, Blob Beam nepotřebuje žádné power-up dovednosti, aby byl schopný zabít nepřátelé ve hře.</w:t>
       </w:r>
     </w:p>
     <w:p>
@@ -1712,20 +1095,8 @@
                                 <w:sz w:val="28"/>
                                 <w:szCs w:val="28"/>
                               </w:rPr>
-                              <w:t>Innovation/</w:t>
+                              <w:t>Innovation/Creativity</w:t>
                             </w:r>
-                            <w:proofErr w:type="spellStart"/>
-                            <w:r>
-                              <w:rPr>
-                                <w:rFonts w:ascii="Times New Roman" w:hAnsi="Times New Roman" w:cs="Times New Roman"/>
-                                <w:b/>
-                                <w:bCs/>
-                                <w:sz w:val="28"/>
-                                <w:szCs w:val="28"/>
-                              </w:rPr>
-                              <w:t>Creativity</w:t>
-                            </w:r>
-                            <w:proofErr w:type="spellEnd"/>
                           </w:p>
                         </w:txbxContent>
                       </wps:txbx>
@@ -1752,20 +1123,8 @@
                           <w:sz w:val="28"/>
                           <w:szCs w:val="28"/>
                         </w:rPr>
-                        <w:t>Innovation/</w:t>
+                        <w:t>Innovation/Creativity</w:t>
                       </w:r>
-                      <w:proofErr w:type="spellStart"/>
-                      <w:r>
-                        <w:rPr>
-                          <w:rFonts w:ascii="Times New Roman" w:hAnsi="Times New Roman" w:cs="Times New Roman"/>
-                          <w:b/>
-                          <w:bCs/>
-                          <w:sz w:val="28"/>
-                          <w:szCs w:val="28"/>
-                        </w:rPr>
-                        <w:t>Creativity</w:t>
-                      </w:r>
-                      <w:proofErr w:type="spellEnd"/>
                     </w:p>
                   </w:txbxContent>
                 </v:textbox>
@@ -1867,7 +1226,6 @@
                                 <w:szCs w:val="28"/>
                               </w:rPr>
                             </w:pPr>
-                            <w:proofErr w:type="spellStart"/>
                             <w:r>
                               <w:rPr>
                                 <w:rFonts w:ascii="Times New Roman" w:hAnsi="Times New Roman" w:cs="Times New Roman"/>
@@ -1876,18 +1234,7 @@
                                 <w:sz w:val="28"/>
                                 <w:szCs w:val="28"/>
                               </w:rPr>
-                              <w:t>Scope</w:t>
-                            </w:r>
-                            <w:proofErr w:type="spellEnd"/>
-                            <w:r>
-                              <w:rPr>
-                                <w:rFonts w:ascii="Times New Roman" w:hAnsi="Times New Roman" w:cs="Times New Roman"/>
-                                <w:b/>
-                                <w:bCs/>
-                                <w:sz w:val="28"/>
-                                <w:szCs w:val="28"/>
-                              </w:rPr>
-                              <w:t xml:space="preserve"> Management</w:t>
+                              <w:t>Scope Management</w:t>
                             </w:r>
                           </w:p>
                           <w:p/>
@@ -1918,7 +1265,6 @@
                           <w:szCs w:val="28"/>
                         </w:rPr>
                       </w:pPr>
-                      <w:proofErr w:type="spellStart"/>
                       <w:r>
                         <w:rPr>
                           <w:rFonts w:ascii="Times New Roman" w:hAnsi="Times New Roman" w:cs="Times New Roman"/>
@@ -1927,18 +1273,7 @@
                           <w:sz w:val="28"/>
                           <w:szCs w:val="28"/>
                         </w:rPr>
-                        <w:t>Scope</w:t>
-                      </w:r>
-                      <w:proofErr w:type="spellEnd"/>
-                      <w:r>
-                        <w:rPr>
-                          <w:rFonts w:ascii="Times New Roman" w:hAnsi="Times New Roman" w:cs="Times New Roman"/>
-                          <w:b/>
-                          <w:bCs/>
-                          <w:sz w:val="28"/>
-                          <w:szCs w:val="28"/>
-                        </w:rPr>
-                        <w:t xml:space="preserve"> Management</w:t>
+                        <w:t>Scope Management</w:t>
                       </w:r>
                     </w:p>
                     <w:p/>
@@ -1962,21 +1297,7 @@
         <w:rPr>
           <w:rFonts w:ascii="Times New Roman" w:hAnsi="Times New Roman" w:cs="Times New Roman"/>
         </w:rPr>
-        <w:t xml:space="preserve">Green </w:t>
-      </w:r>
-      <w:proofErr w:type="spellStart"/>
-      <w:r>
-        <w:rPr>
-          <w:rFonts w:ascii="Times New Roman" w:hAnsi="Times New Roman" w:cs="Times New Roman"/>
-        </w:rPr>
-        <w:t>Light</w:t>
-      </w:r>
-      <w:proofErr w:type="spellEnd"/>
-      <w:r>
-        <w:rPr>
-          <w:rFonts w:ascii="Times New Roman" w:hAnsi="Times New Roman" w:cs="Times New Roman"/>
-        </w:rPr>
-        <w:t>:</w:t>
+        <w:t>Green Light:</w:t>
       </w:r>
     </w:p>
     <w:p>
@@ -2024,33 +1345,11 @@
           <w:rFonts w:ascii="Times New Roman" w:hAnsi="Times New Roman" w:cs="Times New Roman"/>
         </w:rPr>
       </w:pPr>
-      <w:proofErr w:type="spellStart"/>
-      <w:r>
-        <w:rPr>
-          <w:rFonts w:ascii="Times New Roman" w:hAnsi="Times New Roman" w:cs="Times New Roman"/>
-        </w:rPr>
-        <w:t>Yellow</w:t>
-      </w:r>
-      <w:proofErr w:type="spellEnd"/>
-      <w:r>
-        <w:rPr>
-          <w:rFonts w:ascii="Times New Roman" w:hAnsi="Times New Roman" w:cs="Times New Roman"/>
-        </w:rPr>
-        <w:t xml:space="preserve"> </w:t>
-      </w:r>
-      <w:proofErr w:type="spellStart"/>
-      <w:r>
-        <w:rPr>
-          <w:rFonts w:ascii="Times New Roman" w:hAnsi="Times New Roman" w:cs="Times New Roman"/>
-        </w:rPr>
-        <w:t>Light</w:t>
-      </w:r>
-      <w:proofErr w:type="spellEnd"/>
-      <w:r>
-        <w:rPr>
-          <w:rFonts w:ascii="Times New Roman" w:hAnsi="Times New Roman" w:cs="Times New Roman"/>
-        </w:rPr>
-        <w:t>:</w:t>
+      <w:r>
+        <w:rPr>
+          <w:rFonts w:ascii="Times New Roman" w:hAnsi="Times New Roman" w:cs="Times New Roman"/>
+        </w:rPr>
+        <w:t>Yellow Light:</w:t>
       </w:r>
     </w:p>
     <w:p>
@@ -2117,33 +1416,11 @@
           <w:rFonts w:ascii="Times New Roman" w:hAnsi="Times New Roman" w:cs="Times New Roman"/>
         </w:rPr>
       </w:pPr>
-      <w:proofErr w:type="spellStart"/>
-      <w:r>
-        <w:rPr>
-          <w:rFonts w:ascii="Times New Roman" w:hAnsi="Times New Roman" w:cs="Times New Roman"/>
-        </w:rPr>
-        <w:t>Red</w:t>
-      </w:r>
-      <w:proofErr w:type="spellEnd"/>
-      <w:r>
-        <w:rPr>
-          <w:rFonts w:ascii="Times New Roman" w:hAnsi="Times New Roman" w:cs="Times New Roman"/>
-        </w:rPr>
-        <w:t xml:space="preserve"> </w:t>
-      </w:r>
-      <w:proofErr w:type="spellStart"/>
-      <w:r>
-        <w:rPr>
-          <w:rFonts w:ascii="Times New Roman" w:hAnsi="Times New Roman" w:cs="Times New Roman"/>
-        </w:rPr>
-        <w:t>Light</w:t>
-      </w:r>
-      <w:proofErr w:type="spellEnd"/>
-      <w:r>
-        <w:rPr>
-          <w:rFonts w:ascii="Times New Roman" w:hAnsi="Times New Roman" w:cs="Times New Roman"/>
-        </w:rPr>
-        <w:t>:</w:t>
+      <w:r>
+        <w:rPr>
+          <w:rFonts w:ascii="Times New Roman" w:hAnsi="Times New Roman" w:cs="Times New Roman"/>
+        </w:rPr>
+        <w:t>Red Light:</w:t>
       </w:r>
     </w:p>
     <w:p>
@@ -2219,16 +1496,8 @@
         <w:rPr>
           <w:rFonts w:ascii="Times New Roman" w:hAnsi="Times New Roman" w:cs="Times New Roman"/>
         </w:rPr>
-        <w:t xml:space="preserve">Děláme to jenom pro zápočet, ani jeden z nás nemá v plánu být game </w:t>
-      </w:r>
-      <w:proofErr w:type="spellStart"/>
-      <w:r>
-        <w:rPr>
-          <w:rFonts w:ascii="Times New Roman" w:hAnsi="Times New Roman" w:cs="Times New Roman"/>
-        </w:rPr>
-        <w:t>dev</w:t>
-      </w:r>
-      <w:proofErr w:type="spellEnd"/>
+        <w:t>Děláme to jenom pro zápočet, ani jeden z nás nemá v plánu být game dev</w:t>
+      </w:r>
     </w:p>
     <w:p>
       <w:pPr>
@@ -2280,13 +1549,14 @@
     <w:pPr>
       <w:pStyle w:val="Zpat"/>
     </w:pPr>
-    <w:proofErr w:type="spellStart"/>
     <w:r>
-      <w:t>version</w:t>
+      <w:t xml:space="preserve">version </w:t>
     </w:r>
-    <w:proofErr w:type="spellEnd"/>
     <w:r>
-      <w:t xml:space="preserve"> 0.0</w:t>
+      <w:t>1</w:t>
+    </w:r>
+    <w:r>
+      <w:t>.0</w:t>
     </w:r>
     <w:r>
       <w:ptab w:relativeTo="margin" w:alignment="center" w:leader="none"/>
@@ -2382,7 +1652,7 @@
           <w:docPart w:val="0D8696C969744F9E90F73B9092324113"/>
         </w:placeholder>
         <w:dataBinding w:prefixMappings="xmlns:ns0='http://schemas.microsoft.com/office/2006/coverPageProps' " w:xpath="/ns0:CoverPageProperties[1]/ns0:PublishDate[1]" w:storeItemID="{55AF091B-3C7A-41E3-B477-F2FDAA23CFDA}"/>
-        <w:date w:fullDate="2023-06-19T00:00:00Z">
+        <w:date w:fullDate="2024-01-24T00:00:00Z">
           <w:dateFormat w:val="dd.MM.yyyy"/>
           <w:lid w:val="cs-CZ"/>
           <w:storeMappedDataAs w:val="dateTime"/>
@@ -2391,7 +1661,19 @@
       </w:sdtPr>
       <w:sdtContent>
         <w:r>
-          <w:t>19.06.2023</w:t>
+          <w:t>24</w:t>
+        </w:r>
+        <w:r>
+          <w:t>.0</w:t>
+        </w:r>
+        <w:r>
+          <w:t>1</w:t>
+        </w:r>
+        <w:r>
+          <w:t>.202</w:t>
+        </w:r>
+        <w:r>
+          <w:t>4</w:t>
         </w:r>
       </w:sdtContent>
     </w:sdt>
@@ -3767,6 +3049,7 @@
     <w:rsid w:val="004A174F"/>
     <w:rsid w:val="004E0AFB"/>
     <w:rsid w:val="00C176F9"/>
+    <w:rsid w:val="00F06511"/>
   </w:rsids>
   <m:mathPr>
     <m:mathFont m:val="Cambria Math"/>
@@ -4534,7 +3817,7 @@
 
 <file path=customXml/item1.xml><?xml version="1.0" encoding="utf-8"?>
 <CoverPageProperties xmlns="http://schemas.microsoft.com/office/2006/coverPageProps">
-  <PublishDate>2023-06-19T00:00:00</PublishDate>
+  <PublishDate>2024-01-24T00:00:00</PublishDate>
   <Abstract/>
   <CompanyAddress/>
   <CompanyPhone/>

</xml_diff>